<commit_message>
Adicionado a apresentacao final e actualizacao do tfc
</commit_message>
<xml_diff>
--- a/Perguntas da Defesa.docx
+++ b/Perguntas da Defesa.docx
@@ -27,10 +27,7 @@
         <w:t xml:space="preserve"> </w:t>
       </w:r>
     </w:p>
-    <w:p>
-      <w:bookmarkStart w:id="0" w:name="_GoBack"/>
-      <w:bookmarkEnd w:id="0"/>
-    </w:p>
+    <w:p/>
     <w:p>
       <w:r>
         <w:t>**Requisitos** são condições ou especificações necessárias para a realização de uma tarefa ou o funcionamento de um sistema. Eles podem ser divididos em diferentes categorias dependendo do contexto. Em um projeto de software, por exemplo, os requisitos podem ser classificados como:</w:t>
@@ -707,7 +704,15 @@
       </w:r>
     </w:p>
     <w:p>
-      <w:r>
+      <w:pPr>
+        <w:rPr>
+          <w:b/>
+        </w:rPr>
+      </w:pPr>
+      <w:r>
+        <w:rPr>
+          <w:b/>
+        </w:rPr>
         <w:lastRenderedPageBreak/>
         <w:t>O que é Diagrama de Instalação?</w:t>
       </w:r>
@@ -745,11 +750,21 @@
       </w:r>
     </w:p>
     <w:p>
-      <w:r>
+      <w:pPr>
+        <w:rPr>
+          <w:b/>
+        </w:rPr>
+      </w:pPr>
+      <w:bookmarkStart w:id="0" w:name="_GoBack"/>
+      <w:r>
+        <w:rPr>
+          <w:b/>
+        </w:rPr>
         <w:lastRenderedPageBreak/>
         <w:t>O que é Modelo conceitual?</w:t>
       </w:r>
     </w:p>
+    <w:bookmarkEnd w:id="0"/>
     <w:p>
       <w:r>
         <w:t>Um modelo conceitual é uma representação abstrata e simplificada de um sistema, processo, ideia ou conceito. Ele é usado para ajudar na compreensão, comunicação e desenvolvimento de algo complexo, fornecendo uma estrutura clara e visual que mostra as relações entre diferentes elementos.</w:t>

</xml_diff>